<commit_message>
Revert "Merge remote-tracking branch 'origin/experimental' into experimental"
This reverts commit 7a1758034ca7b99c0a888622b1700fcefa797b18, reversing
changes made to 9cb410280caf05939b98d4310f672ec2cc056cd8.
</commit_message>
<xml_diff>
--- a/documentation/Assignment 2/Assignment 2 (v.3).docx
+++ b/documentation/Assignment 2/Assignment 2 (v.3).docx
@@ -73,15 +73,7 @@
         <w:t>The implementation of a feedback loop system where a user can increase the accuracy of predictions over time is a goal that requires tracking of</w:t>
       </w:r>
       <w:r>
-        <w:t xml:space="preserve"> information generated in the user interface, and so this information must be mutated at runtime as well as being available between terminations of the software, like the model itself. This introduces the conundrum of which entity ‘owns’ the information. If the information is owned by the model layer, it may live in the &lt;</w:t>
-      </w:r>
-      <w:proofErr w:type="spellStart"/>
-      <w:r>
-        <w:t>RandomForest</w:t>
-      </w:r>
-      <w:proofErr w:type="spellEnd"/>
-      <w:r>
-        <w:t xml:space="preserve">&gt; class itself, as outlined in the Layered Architecture Approach section of this document and be written to the disk as the model is being saved. It may also exist </w:t>
+        <w:t xml:space="preserve"> information generated in the user interface, and so this information must be mutated at runtime as well as being available between terminations of the software, like the model itself. This introduces the conundrum of which entity ‘owns’ the information. If the information is owned by the model layer, it may live in the &lt;RandomForest&gt; class itself, as outlined in the Layered Architecture Approach section of this document and be written to the disk as the model is being saved. It may also exist </w:t>
       </w:r>
       <w:r>
         <w:t xml:space="preserve">in an object </w:t>
@@ -90,15 +82,7 @@
         <w:t>which has the capability to increment itself, which</w:t>
       </w:r>
       <w:r>
-        <w:t xml:space="preserve"> could be passed to the user interface within the &lt;</w:t>
-      </w:r>
-      <w:proofErr w:type="spellStart"/>
-      <w:r>
-        <w:t>ViewData</w:t>
-      </w:r>
-      <w:proofErr w:type="spellEnd"/>
-      <w:r>
-        <w:t>&gt; object.</w:t>
+        <w:t xml:space="preserve"> could be passed to the user interface within the &lt;ViewData&gt; object.</w:t>
       </w:r>
     </w:p>
     <w:p/>
@@ -189,59 +173,34 @@
     <w:p>
       <w:r>
         <w:tab/>
-      </w:r>
-      <w:proofErr w:type="gramStart"/>
-      <w:r>
         <w:t>Upstream</w:t>
       </w:r>
       <w:r>
         <w:t xml:space="preserve"> </w:t>
       </w:r>
       <w:r>
+        <w:t xml:space="preserve">: </w:t>
+      </w:r>
+      <w:r>
+        <w:tab/>
+      </w:r>
+      <w:r>
+        <w:t>Read &lt;DataSet&gt; from disk, store &lt;RandomForest&gt; to disk.</w:t>
+      </w:r>
+    </w:p>
+    <w:p>
+      <w:pPr>
+        <w:ind w:firstLine="720"/>
+      </w:pPr>
+      <w:r>
+        <w:t>Downstream</w:t>
+      </w:r>
+      <w:r>
+        <w:t xml:space="preserve"> </w:t>
+      </w:r>
+      <w:r>
         <w:t>:</w:t>
       </w:r>
-      <w:proofErr w:type="gramEnd"/>
-      <w:r>
-        <w:t xml:space="preserve"> </w:t>
-      </w:r>
-      <w:r>
-        <w:tab/>
-      </w:r>
-      <w:r>
-        <w:t>Read &lt;</w:t>
-      </w:r>
-      <w:proofErr w:type="spellStart"/>
-      <w:r>
-        <w:t>DataSet</w:t>
-      </w:r>
-      <w:proofErr w:type="spellEnd"/>
-      <w:r>
-        <w:t>&gt; from disk, store &lt;</w:t>
-      </w:r>
-      <w:proofErr w:type="spellStart"/>
-      <w:r>
-        <w:t>RandomForest</w:t>
-      </w:r>
-      <w:proofErr w:type="spellEnd"/>
-      <w:r>
-        <w:t>&gt; to disk.</w:t>
-      </w:r>
-    </w:p>
-    <w:p>
-      <w:pPr>
-        <w:ind w:firstLine="720"/>
-      </w:pPr>
-      <w:proofErr w:type="gramStart"/>
-      <w:r>
-        <w:t>Downstream</w:t>
-      </w:r>
-      <w:r>
-        <w:t xml:space="preserve"> </w:t>
-      </w:r>
-      <w:r>
-        <w:t>:</w:t>
-      </w:r>
-      <w:proofErr w:type="gramEnd"/>
       <w:r>
         <w:tab/>
         <w:t xml:space="preserve">Pass </w:t>
@@ -249,30 +208,17 @@
       <w:r>
         <w:t>&lt;</w:t>
       </w:r>
-      <w:proofErr w:type="spellStart"/>
       <w:r>
         <w:t>DataS</w:t>
       </w:r>
       <w:r>
-        <w:t>et</w:t>
-      </w:r>
-      <w:proofErr w:type="spellEnd"/>
-      <w:r>
-        <w:t>&gt; to</w:t>
+        <w:t>et&gt; to</w:t>
       </w:r>
       <w:r>
         <w:t xml:space="preserve"> MVE</w:t>
       </w:r>
       <w:r>
-        <w:t>, receive &lt;</w:t>
-      </w:r>
-      <w:proofErr w:type="spellStart"/>
-      <w:r>
-        <w:t>RandomForest</w:t>
-      </w:r>
-      <w:proofErr w:type="spellEnd"/>
-      <w:r>
-        <w:t>&gt; from M</w:t>
+        <w:t>, receive &lt;RandomForest&gt; from M</w:t>
       </w:r>
       <w:r>
         <w:t>VE.</w:t>
@@ -330,15 +276,7 @@
         <w:t>It</w:t>
       </w:r>
       <w:r>
-        <w:t xml:space="preserve"> will generate decision trees in a random forest, represented by class &lt;DecisionTree&gt; and &lt;</w:t>
-      </w:r>
-      <w:proofErr w:type="spellStart"/>
-      <w:r>
-        <w:t>RandomForest</w:t>
-      </w:r>
-      <w:proofErr w:type="spellEnd"/>
-      <w:r>
-        <w:t>&gt; respectively</w:t>
+        <w:t xml:space="preserve"> will generate decision trees in a random forest, represented by class &lt;DecisionTree&gt; and &lt;RandomForest&gt; respectively</w:t>
       </w:r>
       <w:r>
         <w:t>.</w:t>
@@ -356,23 +294,7 @@
         <w:t>n the validation set is compared against the majority votes to assess the accuracy of the forest’s decisions, allowing tuning of the hyperparameters.</w:t>
       </w:r>
       <w:r>
-        <w:t xml:space="preserve"> The resulting &lt;</w:t>
-      </w:r>
-      <w:proofErr w:type="spellStart"/>
-      <w:r>
-        <w:t>RandomForest</w:t>
-      </w:r>
-      <w:proofErr w:type="spellEnd"/>
-      <w:r>
-        <w:t>&gt; is used to create a &lt;</w:t>
-      </w:r>
-      <w:proofErr w:type="spellStart"/>
-      <w:r>
-        <w:t>ViewData</w:t>
-      </w:r>
-      <w:proofErr w:type="spellEnd"/>
-      <w:r>
-        <w:t>&gt; object that supplies the UXL with the information it needs to display to the user.</w:t>
+        <w:t xml:space="preserve"> The resulting &lt;RandomForest&gt; is used to create a &lt;ViewData&gt; object that supplies the UXL with the information it needs to display to the user.</w:t>
       </w:r>
       <w:r>
         <w:t xml:space="preserve"> </w:t>
@@ -393,23 +315,7 @@
         <w:tab/>
       </w:r>
       <w:r>
-        <w:t>Receive &lt;</w:t>
-      </w:r>
-      <w:proofErr w:type="spellStart"/>
-      <w:r>
-        <w:t>DataSet</w:t>
-      </w:r>
-      <w:proofErr w:type="spellEnd"/>
-      <w:r>
-        <w:t>&gt; from DIL, Pass &lt;</w:t>
-      </w:r>
-      <w:proofErr w:type="spellStart"/>
-      <w:r>
-        <w:t>RandomForest</w:t>
-      </w:r>
-      <w:proofErr w:type="spellEnd"/>
-      <w:r>
-        <w:t>&gt; to DIL.</w:t>
+        <w:t>Receive &lt;DataSet&gt; from DIL, Pass &lt;RandomForest&gt; to DIL.</w:t>
       </w:r>
     </w:p>
     <w:p>
@@ -423,22 +329,18 @@
         <w:tab/>
         <w:t>Pass &lt;</w:t>
       </w:r>
-      <w:proofErr w:type="spellStart"/>
       <w:r>
         <w:t>ViewData</w:t>
       </w:r>
-      <w:proofErr w:type="spellEnd"/>
       <w:r>
         <w:t>&gt; to UXL,</w:t>
       </w:r>
       <w:r>
         <w:t xml:space="preserve"> Receive &lt;</w:t>
       </w:r>
-      <w:proofErr w:type="spellStart"/>
       <w:r>
         <w:t>LikeCounter</w:t>
       </w:r>
-      <w:proofErr w:type="spellEnd"/>
       <w:r>
         <w:t>&gt; from UXL.</w:t>
       </w:r>
@@ -500,23 +402,7 @@
       </w:r>
       <w:r>
         <w:tab/>
-        <w:t>Receive &lt;</w:t>
-      </w:r>
-      <w:proofErr w:type="spellStart"/>
-      <w:r>
-        <w:t>ViewData</w:t>
-      </w:r>
-      <w:proofErr w:type="spellEnd"/>
-      <w:r>
-        <w:t>&gt; from MVE, Pass &lt;</w:t>
-      </w:r>
-      <w:proofErr w:type="spellStart"/>
-      <w:r>
-        <w:t>LikeCounter</w:t>
-      </w:r>
-      <w:proofErr w:type="spellEnd"/>
-      <w:r>
-        <w:t>&gt; to MVE</w:t>
+        <w:t>Receive &lt;ViewData&gt; from MVE, Pass &lt;LikeCounter&gt; to MVE</w:t>
       </w:r>
     </w:p>
     <w:p>
@@ -550,12 +436,11 @@
         <w:rPr>
           <w:rStyle w:val="normaltextrun"/>
           <w:rFonts w:ascii="Calibri" w:hAnsi="Calibri" w:cs="Calibri"/>
-          <w:noProof/>
           <w:color w:val="000000"/>
           <w:bdr w:val="none" w:sz="0" w:space="0" w:color="auto" w:frame="1"/>
         </w:rPr>
         <w:drawing>
-          <wp:anchor distT="0" distB="0" distL="114300" distR="114300" simplePos="0" relativeHeight="251658240" behindDoc="0" locked="0" layoutInCell="1" allowOverlap="1" wp14:anchorId="42046CFC" wp14:editId="5C83AF45">
+          <wp:anchor distT="0" distB="0" distL="114300" distR="114300" simplePos="0" relativeHeight="251658240" behindDoc="0" locked="0" layoutInCell="1" allowOverlap="1" wp14:anchorId="42046CFC" wp14:editId="77DD8996">
             <wp:simplePos x="0" y="0"/>
             <wp:positionH relativeFrom="margin">
               <wp:align>right</wp:align>
@@ -563,8 +448,8 @@
             <wp:positionV relativeFrom="paragraph">
               <wp:posOffset>284480</wp:posOffset>
             </wp:positionV>
-            <wp:extent cx="5944870" cy="5977890"/>
-            <wp:effectExtent l="0" t="0" r="0" b="3810"/>
+            <wp:extent cx="5944870" cy="6032500"/>
+            <wp:effectExtent l="0" t="0" r="0" b="6350"/>
             <wp:wrapTopAndBottom/>
             <wp:docPr id="2080774959" name="Picture 1" descr="A diagram of a computer&#10;&#10;Description automatically generated with medium confidence"/>
             <wp:cNvGraphicFramePr>
@@ -592,7 +477,7 @@
                   <pic:spPr>
                     <a:xfrm>
                       <a:off x="0" y="0"/>
-                      <a:ext cx="5950860" cy="5984259"/>
+                      <a:ext cx="5944870" cy="6032500"/>
                     </a:xfrm>
                     <a:prstGeom prst="rect">
                       <a:avLst/>
@@ -643,7 +528,6 @@
     </w:p>
     <w:p>
       <w:pPr>
-        <w:jc w:val="center"/>
         <w:rPr>
           <w:rStyle w:val="normaltextrun"/>
           <w:rFonts w:ascii="Calibri" w:hAnsi="Calibri" w:cs="Calibri"/>
@@ -658,20 +542,38 @@
           <w:color w:val="000000"/>
           <w:bdr w:val="none" w:sz="0" w:space="0" w:color="auto" w:frame="1"/>
         </w:rPr>
+        <w:br w:type="page"/>
+      </w:r>
+    </w:p>
+    <w:p>
+      <w:pPr>
+        <w:pStyle w:val="Heading3"/>
+      </w:pPr>
+      <w:r>
         <w:lastRenderedPageBreak/>
+        <w:t>Sequence Diagrams for Functional Requirements</w:t>
+      </w:r>
+    </w:p>
+    <w:p/>
+    <w:p>
+      <w:pPr>
+        <w:spacing w:after="160" w:line="257" w:lineRule="auto"/>
+        <w:jc w:val="center"/>
+        <w:rPr>
+          <w:rFonts w:ascii="Calibri" w:eastAsia="Calibri" w:hAnsi="Calibri" w:cs="Calibri"/>
+          <w:sz w:val="22"/>
+          <w:szCs w:val="22"/>
+        </w:rPr>
+      </w:pPr>
+      <w:r>
+        <w:rPr>
+          <w:noProof/>
+        </w:rPr>
         <w:drawing>
-          <wp:anchor distT="0" distB="0" distL="114300" distR="114300" simplePos="0" relativeHeight="251659264" behindDoc="0" locked="0" layoutInCell="1" allowOverlap="1" wp14:anchorId="55359806" wp14:editId="2CC30B61">
-            <wp:simplePos x="0" y="0"/>
-            <wp:positionH relativeFrom="column">
-              <wp:posOffset>0</wp:posOffset>
-            </wp:positionH>
-            <wp:positionV relativeFrom="paragraph">
-              <wp:posOffset>0</wp:posOffset>
-            </wp:positionV>
-            <wp:extent cx="5943600" cy="5194300"/>
-            <wp:effectExtent l="0" t="0" r="0" b="6350"/>
-            <wp:wrapTopAndBottom/>
-            <wp:docPr id="1743753163" name="Picture 1" descr="A diagram of a software development&#10;&#10;Description automatically generated with medium confidence"/>
+          <wp:inline distT="0" distB="0" distL="0" distR="0" wp14:anchorId="1703F51D" wp14:editId="39A58CC5">
+            <wp:extent cx="4572000" cy="4562475"/>
+            <wp:effectExtent l="0" t="0" r="0" b="0"/>
+            <wp:docPr id="640190769" name="Picture 640190769"/>
             <wp:cNvGraphicFramePr>
               <a:graphicFrameLocks xmlns:a="http://schemas.openxmlformats.org/drawingml/2006/main" noChangeAspect="1"/>
             </wp:cNvGraphicFramePr>
@@ -679,7 +581,7 @@
               <a:graphicData uri="http://schemas.openxmlformats.org/drawingml/2006/picture">
                 <pic:pic xmlns:pic="http://schemas.openxmlformats.org/drawingml/2006/picture">
                   <pic:nvPicPr>
-                    <pic:cNvPr id="1743753163" name="Picture 1" descr="A diagram of a software development&#10;&#10;Description automatically generated with medium confidence"/>
+                    <pic:cNvPr id="0" name=""/>
                     <pic:cNvPicPr/>
                   </pic:nvPicPr>
                   <pic:blipFill>
@@ -697,7 +599,7 @@
                   <pic:spPr>
                     <a:xfrm>
                       <a:off x="0" y="0"/>
-                      <a:ext cx="5943600" cy="5194300"/>
+                      <a:ext cx="4572000" cy="4562475"/>
                     </a:xfrm>
                     <a:prstGeom prst="rect">
                       <a:avLst/>
@@ -706,58 +608,187 @@
                 </pic:pic>
               </a:graphicData>
             </a:graphic>
-            <wp14:sizeRelH relativeFrom="page">
-              <wp14:pctWidth>0</wp14:pctWidth>
-            </wp14:sizeRelH>
-            <wp14:sizeRelV relativeFrom="page">
-              <wp14:pctHeight>0</wp14:pctHeight>
-            </wp14:sizeRelV>
-          </wp:anchor>
+          </wp:inline>
         </w:drawing>
       </w:r>
     </w:p>
     <w:p>
       <w:pPr>
         <w:rPr>
-          <w:rStyle w:val="normaltextrun"/>
-          <w:rFonts w:ascii="Calibri" w:hAnsi="Calibri" w:cs="Calibri"/>
-          <w:color w:val="000000"/>
-          <w:bdr w:val="none" w:sz="0" w:space="0" w:color="auto" w:frame="1"/>
-        </w:rPr>
-      </w:pPr>
-      <w:r>
-        <w:rPr>
-          <w:rStyle w:val="normaltextrun"/>
-          <w:rFonts w:ascii="Calibri" w:hAnsi="Calibri" w:cs="Calibri"/>
-          <w:color w:val="000000"/>
-          <w:bdr w:val="none" w:sz="0" w:space="0" w:color="auto" w:frame="1"/>
+          <w:rFonts w:eastAsia="Calibri"/>
+        </w:rPr>
+      </w:pPr>
+    </w:p>
+    <w:p>
+      <w:pPr>
+        <w:pStyle w:val="Heading4"/>
+      </w:pPr>
+      <w:r>
+        <w:rPr>
+          <w:rFonts w:eastAsia="Calibri"/>
+        </w:rPr>
+        <w:t>Classify Games</w:t>
+      </w:r>
+    </w:p>
+    <w:p>
+      <w:pPr>
+        <w:pStyle w:val="ListParagraph"/>
+        <w:numPr>
+          <w:ilvl w:val="0"/>
+          <w:numId w:val="21"/>
+        </w:numPr>
+        <w:rPr>
+          <w:rFonts w:eastAsia="Calibri"/>
+        </w:rPr>
+      </w:pPr>
+      <w:r>
+        <w:rPr>
+          <w:rFonts w:eastAsia="Calibri"/>
+        </w:rPr>
+        <w:t>The user enters features for a game to get an ESRP prediction.</w:t>
+      </w:r>
+    </w:p>
+    <w:p>
+      <w:pPr>
+        <w:pStyle w:val="ListParagraph"/>
+        <w:numPr>
+          <w:ilvl w:val="0"/>
+          <w:numId w:val="21"/>
+        </w:numPr>
+        <w:rPr>
+          <w:rFonts w:eastAsia="Calibri"/>
+        </w:rPr>
+      </w:pPr>
+      <w:r>
+        <w:rPr>
+          <w:rFonts w:eastAsia="Calibri"/>
+        </w:rPr>
+        <w:t>The Original Data Set is read from a CSV file (readCSV()).</w:t>
+      </w:r>
+    </w:p>
+    <w:p>
+      <w:pPr>
+        <w:pStyle w:val="ListParagraph"/>
+        <w:numPr>
+          <w:ilvl w:val="0"/>
+          <w:numId w:val="21"/>
+        </w:numPr>
+        <w:rPr>
+          <w:rFonts w:eastAsia="Calibri"/>
+        </w:rPr>
+      </w:pPr>
+      <w:r>
+        <w:rPr>
+          <w:rFonts w:eastAsia="Calibri"/>
+        </w:rPr>
+        <w:t>The Data is split (splitData()) into Training Data, Validation Data, and Testing Data.</w:t>
+      </w:r>
+    </w:p>
+    <w:p>
+      <w:pPr>
+        <w:pStyle w:val="ListParagraph"/>
+        <w:numPr>
+          <w:ilvl w:val="0"/>
+          <w:numId w:val="21"/>
+        </w:numPr>
+        <w:rPr>
+          <w:rFonts w:eastAsia="Calibri"/>
+        </w:rPr>
+      </w:pPr>
+      <w:r>
+        <w:rPr>
+          <w:rFonts w:eastAsia="Calibri"/>
+        </w:rPr>
+        <w:t>The Data is trained by finding the best splits and calculating the information gain.</w:t>
+      </w:r>
+    </w:p>
+    <w:p>
+      <w:pPr>
+        <w:pStyle w:val="ListParagraph"/>
+        <w:numPr>
+          <w:ilvl w:val="0"/>
+          <w:numId w:val="21"/>
+        </w:numPr>
+        <w:rPr>
+          <w:rFonts w:eastAsia="Calibri"/>
+        </w:rPr>
+      </w:pPr>
+      <w:r>
+        <w:rPr>
+          <w:rFonts w:eastAsia="Calibri"/>
+        </w:rPr>
+        <w:t>The system then cross validates and updates the results.</w:t>
+      </w:r>
+    </w:p>
+    <w:p>
+      <w:pPr>
+        <w:pStyle w:val="ListParagraph"/>
+        <w:numPr>
+          <w:ilvl w:val="0"/>
+          <w:numId w:val="21"/>
+        </w:numPr>
+        <w:rPr>
+          <w:rFonts w:eastAsia="Calibri"/>
+        </w:rPr>
+      </w:pPr>
+      <w:r>
+        <w:rPr>
+          <w:rFonts w:eastAsia="Calibri"/>
+        </w:rPr>
+        <w:t>The results are written to a file and formatted.</w:t>
+      </w:r>
+    </w:p>
+    <w:p>
+      <w:pPr>
+        <w:pStyle w:val="ListParagraph"/>
+        <w:numPr>
+          <w:ilvl w:val="0"/>
+          <w:numId w:val="21"/>
+        </w:numPr>
+        <w:rPr>
+          <w:rFonts w:eastAsia="Calibri"/>
+        </w:rPr>
+      </w:pPr>
+      <w:r>
+        <w:rPr>
+          <w:rFonts w:eastAsia="Calibri"/>
+        </w:rPr>
+        <w:t>The user’s input is compared against the random forest to predict its rating.</w:t>
+      </w:r>
+    </w:p>
+    <w:p>
+      <w:pPr>
+        <w:pStyle w:val="ListParagraph"/>
+        <w:numPr>
+          <w:ilvl w:val="0"/>
+          <w:numId w:val="21"/>
+        </w:numPr>
+        <w:rPr>
+          <w:rFonts w:eastAsia="Calibri"/>
+        </w:rPr>
+      </w:pPr>
+      <w:r>
+        <w:rPr>
+          <w:rFonts w:eastAsia="Calibri"/>
+        </w:rPr>
+        <w:t>The prediction results are given to the user via the user interface.</w:t>
+      </w:r>
+    </w:p>
+    <w:p>
+      <w:pPr>
+        <w:rPr>
+          <w:rFonts w:eastAsia="Calibri"/>
+        </w:rPr>
+      </w:pPr>
+      <w:r>
+        <w:rPr>
+          <w:rFonts w:eastAsia="Calibri"/>
         </w:rPr>
         <w:br w:type="page"/>
       </w:r>
     </w:p>
     <w:p>
       <w:pPr>
-        <w:jc w:val="center"/>
-        <w:rPr>
-          <w:rStyle w:val="normaltextrun"/>
-          <w:rFonts w:ascii="Calibri" w:hAnsi="Calibri" w:cs="Calibri"/>
-          <w:color w:val="000000"/>
-          <w:bdr w:val="none" w:sz="0" w:space="0" w:color="auto" w:frame="1"/>
-        </w:rPr>
-      </w:pPr>
-    </w:p>
-    <w:p>
-      <w:pPr>
-        <w:pStyle w:val="Heading3"/>
-      </w:pPr>
-      <w:r>
-        <w:t>Sequence Diagrams for Functional Requirements</w:t>
-      </w:r>
-    </w:p>
-    <w:p/>
-    <w:p>
-      <w:pPr>
-        <w:spacing w:after="160" w:line="257" w:lineRule="auto"/>
         <w:jc w:val="center"/>
         <w:rPr>
           <w:rFonts w:ascii="Calibri" w:eastAsia="Calibri" w:hAnsi="Calibri" w:cs="Calibri"/>
@@ -769,11 +800,12 @@
         <w:rPr>
           <w:noProof/>
         </w:rPr>
+        <w:lastRenderedPageBreak/>
         <w:drawing>
-          <wp:inline distT="0" distB="0" distL="0" distR="0" wp14:anchorId="1703F51D" wp14:editId="39A58CC5">
-            <wp:extent cx="4572000" cy="4562475"/>
+          <wp:inline distT="0" distB="0" distL="0" distR="0" wp14:anchorId="77AAB07A" wp14:editId="36083B46">
+            <wp:extent cx="4572000" cy="4543425"/>
             <wp:effectExtent l="0" t="0" r="0" b="0"/>
-            <wp:docPr id="640190769" name="Picture 640190769"/>
+            <wp:docPr id="417556705" name="Picture 417556705"/>
             <wp:cNvGraphicFramePr>
               <a:graphicFrameLocks xmlns:a="http://schemas.openxmlformats.org/drawingml/2006/main" noChangeAspect="1"/>
             </wp:cNvGraphicFramePr>
@@ -799,7 +831,7 @@
                   <pic:spPr>
                     <a:xfrm>
                       <a:off x="0" y="0"/>
-                      <a:ext cx="4572000" cy="4562475"/>
+                      <a:ext cx="4572000" cy="4543425"/>
                     </a:xfrm>
                     <a:prstGeom prst="rect">
                       <a:avLst/>
@@ -814,8 +846,11 @@
     </w:p>
     <w:p>
       <w:pPr>
-        <w:rPr>
-          <w:rFonts w:eastAsia="Calibri"/>
+        <w:spacing w:after="160" w:line="257" w:lineRule="auto"/>
+        <w:rPr>
+          <w:rFonts w:ascii="Calibri" w:eastAsia="Calibri" w:hAnsi="Calibri" w:cs="Calibri"/>
+          <w:sz w:val="22"/>
+          <w:szCs w:val="22"/>
         </w:rPr>
       </w:pPr>
     </w:p>
@@ -827,7 +862,7 @@
         <w:rPr>
           <w:rFonts w:eastAsia="Calibri"/>
         </w:rPr>
-        <w:t>Classify Games</w:t>
+        <w:t>Recommendation of Games w/ Similar / Dissimilar Feature</w:t>
       </w:r>
     </w:p>
     <w:p>
@@ -835,7 +870,7 @@
         <w:pStyle w:val="ListParagraph"/>
         <w:numPr>
           <w:ilvl w:val="0"/>
-          <w:numId w:val="21"/>
+          <w:numId w:val="22"/>
         </w:numPr>
         <w:rPr>
           <w:rFonts w:eastAsia="Calibri"/>
@@ -845,7 +880,7 @@
         <w:rPr>
           <w:rFonts w:eastAsia="Calibri"/>
         </w:rPr>
-        <w:t>The user enters features for a game to get an ESRP prediction.</w:t>
+        <w:t>The user enters a game that they want to get recommendations for (similar and dissimilar).</w:t>
       </w:r>
     </w:p>
     <w:p>
@@ -853,7 +888,7 @@
         <w:pStyle w:val="ListParagraph"/>
         <w:numPr>
           <w:ilvl w:val="0"/>
-          <w:numId w:val="21"/>
+          <w:numId w:val="22"/>
         </w:numPr>
         <w:rPr>
           <w:rFonts w:eastAsia="Calibri"/>
@@ -863,29 +898,7 @@
         <w:rPr>
           <w:rFonts w:eastAsia="Calibri"/>
         </w:rPr>
-        <w:t>The Original Data Set is read from a CSV file (</w:t>
-      </w:r>
-      <w:proofErr w:type="spellStart"/>
-      <w:proofErr w:type="gramStart"/>
-      <w:r>
-        <w:rPr>
-          <w:rFonts w:eastAsia="Calibri"/>
-        </w:rPr>
-        <w:t>readCSV</w:t>
-      </w:r>
-      <w:proofErr w:type="spellEnd"/>
-      <w:r>
-        <w:rPr>
-          <w:rFonts w:eastAsia="Calibri"/>
-        </w:rPr>
-        <w:t>(</w:t>
-      </w:r>
-      <w:proofErr w:type="gramEnd"/>
-      <w:r>
-        <w:rPr>
-          <w:rFonts w:eastAsia="Calibri"/>
-        </w:rPr>
-        <w:t>)).</w:t>
+        <w:t>The game is compared to the resulting classifications from the random forest (once the forest is confirmed to be accurate).</w:t>
       </w:r>
     </w:p>
     <w:p>
@@ -893,7 +906,7 @@
         <w:pStyle w:val="ListParagraph"/>
         <w:numPr>
           <w:ilvl w:val="0"/>
-          <w:numId w:val="21"/>
+          <w:numId w:val="22"/>
         </w:numPr>
         <w:rPr>
           <w:rFonts w:eastAsia="Calibri"/>
@@ -903,29 +916,7 @@
         <w:rPr>
           <w:rFonts w:eastAsia="Calibri"/>
         </w:rPr>
-        <w:t>The Data is split (</w:t>
-      </w:r>
-      <w:proofErr w:type="spellStart"/>
-      <w:proofErr w:type="gramStart"/>
-      <w:r>
-        <w:rPr>
-          <w:rFonts w:eastAsia="Calibri"/>
-        </w:rPr>
-        <w:t>splitData</w:t>
-      </w:r>
-      <w:proofErr w:type="spellEnd"/>
-      <w:r>
-        <w:rPr>
-          <w:rFonts w:eastAsia="Calibri"/>
-        </w:rPr>
-        <w:t>(</w:t>
-      </w:r>
-      <w:proofErr w:type="gramEnd"/>
-      <w:r>
-        <w:rPr>
-          <w:rFonts w:eastAsia="Calibri"/>
-        </w:rPr>
-        <w:t>)) into Training Data, Validation Data, and Testing Data.</w:t>
+        <w:t>When the systems find the games that match, the information is formatted and sent to the user.</w:t>
       </w:r>
     </w:p>
     <w:p>
@@ -933,25 +924,17 @@
         <w:pStyle w:val="ListParagraph"/>
         <w:numPr>
           <w:ilvl w:val="0"/>
-          <w:numId w:val="21"/>
+          <w:numId w:val="22"/>
         </w:numPr>
         <w:rPr>
           <w:rFonts w:eastAsia="Calibri"/>
         </w:rPr>
       </w:pPr>
-      <w:proofErr w:type="gramStart"/>
-      <w:r>
-        <w:rPr>
-          <w:rFonts w:eastAsia="Calibri"/>
-        </w:rPr>
-        <w:t>The Data</w:t>
-      </w:r>
-      <w:proofErr w:type="gramEnd"/>
-      <w:r>
-        <w:rPr>
-          <w:rFonts w:eastAsia="Calibri"/>
-        </w:rPr>
-        <w:t xml:space="preserve"> is trained by finding the best splits and calculating the information gain.</w:t>
+      <w:r>
+        <w:rPr>
+          <w:rFonts w:eastAsia="Calibri"/>
+        </w:rPr>
+        <w:t>Once the user is given the recommendations, they are presented with a prompt that asks them to rate the recommendations.</w:t>
       </w:r>
     </w:p>
     <w:p>
@@ -959,7 +942,7 @@
         <w:pStyle w:val="ListParagraph"/>
         <w:numPr>
           <w:ilvl w:val="0"/>
-          <w:numId w:val="21"/>
+          <w:numId w:val="22"/>
         </w:numPr>
         <w:rPr>
           <w:rFonts w:eastAsia="Calibri"/>
@@ -969,7 +952,7 @@
         <w:rPr>
           <w:rFonts w:eastAsia="Calibri"/>
         </w:rPr>
-        <w:t>The system then cross validates and updates the results.</w:t>
+        <w:t>The feedback is sent back to the random forest to be integrated into the system.</w:t>
       </w:r>
     </w:p>
     <w:p>
@@ -977,7 +960,7 @@
         <w:pStyle w:val="ListParagraph"/>
         <w:numPr>
           <w:ilvl w:val="0"/>
-          <w:numId w:val="21"/>
+          <w:numId w:val="22"/>
         </w:numPr>
         <w:rPr>
           <w:rFonts w:eastAsia="Calibri"/>
@@ -987,43 +970,7 @@
         <w:rPr>
           <w:rFonts w:eastAsia="Calibri"/>
         </w:rPr>
-        <w:t>The results are written to a file and formatted.</w:t>
-      </w:r>
-    </w:p>
-    <w:p>
-      <w:pPr>
-        <w:pStyle w:val="ListParagraph"/>
-        <w:numPr>
-          <w:ilvl w:val="0"/>
-          <w:numId w:val="21"/>
-        </w:numPr>
-        <w:rPr>
-          <w:rFonts w:eastAsia="Calibri"/>
-        </w:rPr>
-      </w:pPr>
-      <w:r>
-        <w:rPr>
-          <w:rFonts w:eastAsia="Calibri"/>
-        </w:rPr>
-        <w:t>The user’s input is compared against the random forest to predict its rating.</w:t>
-      </w:r>
-    </w:p>
-    <w:p>
-      <w:pPr>
-        <w:pStyle w:val="ListParagraph"/>
-        <w:numPr>
-          <w:ilvl w:val="0"/>
-          <w:numId w:val="21"/>
-        </w:numPr>
-        <w:rPr>
-          <w:rFonts w:eastAsia="Calibri"/>
-        </w:rPr>
-      </w:pPr>
-      <w:r>
-        <w:rPr>
-          <w:rFonts w:eastAsia="Calibri"/>
-        </w:rPr>
-        <w:t>The prediction results are given to the user via the user interface.</w:t>
+        <w:t>The feedback will be used to improve the model.</w:t>
       </w:r>
     </w:p>
     <w:p>
@@ -1054,10 +1001,10 @@
         </w:rPr>
         <w:lastRenderedPageBreak/>
         <w:drawing>
-          <wp:inline distT="0" distB="0" distL="0" distR="0" wp14:anchorId="77AAB07A" wp14:editId="36083B46">
-            <wp:extent cx="4572000" cy="4543425"/>
+          <wp:inline distT="0" distB="0" distL="0" distR="0" wp14:anchorId="5A22C9D8" wp14:editId="701263F8">
+            <wp:extent cx="4572000" cy="4562475"/>
             <wp:effectExtent l="0" t="0" r="0" b="0"/>
-            <wp:docPr id="417556705" name="Picture 417556705"/>
+            <wp:docPr id="1573920096" name="Picture 1573920096"/>
             <wp:cNvGraphicFramePr>
               <a:graphicFrameLocks xmlns:a="http://schemas.openxmlformats.org/drawingml/2006/main" noChangeAspect="1"/>
             </wp:cNvGraphicFramePr>
@@ -1083,205 +1030,6 @@
                   <pic:spPr>
                     <a:xfrm>
                       <a:off x="0" y="0"/>
-                      <a:ext cx="4572000" cy="4543425"/>
-                    </a:xfrm>
-                    <a:prstGeom prst="rect">
-                      <a:avLst/>
-                    </a:prstGeom>
-                  </pic:spPr>
-                </pic:pic>
-              </a:graphicData>
-            </a:graphic>
-          </wp:inline>
-        </w:drawing>
-      </w:r>
-    </w:p>
-    <w:p>
-      <w:pPr>
-        <w:spacing w:after="160" w:line="257" w:lineRule="auto"/>
-        <w:rPr>
-          <w:rFonts w:ascii="Calibri" w:eastAsia="Calibri" w:hAnsi="Calibri" w:cs="Calibri"/>
-          <w:sz w:val="22"/>
-          <w:szCs w:val="22"/>
-        </w:rPr>
-      </w:pPr>
-    </w:p>
-    <w:p>
-      <w:pPr>
-        <w:pStyle w:val="Heading4"/>
-      </w:pPr>
-      <w:r>
-        <w:rPr>
-          <w:rFonts w:eastAsia="Calibri"/>
-        </w:rPr>
-        <w:t>Recommendation of Games w/ Similar / Dissimilar Feature</w:t>
-      </w:r>
-    </w:p>
-    <w:p>
-      <w:pPr>
-        <w:pStyle w:val="ListParagraph"/>
-        <w:numPr>
-          <w:ilvl w:val="0"/>
-          <w:numId w:val="22"/>
-        </w:numPr>
-        <w:rPr>
-          <w:rFonts w:eastAsia="Calibri"/>
-        </w:rPr>
-      </w:pPr>
-      <w:r>
-        <w:rPr>
-          <w:rFonts w:eastAsia="Calibri"/>
-        </w:rPr>
-        <w:t>The user enters a game that they want to get recommendations for (similar and dissimilar).</w:t>
-      </w:r>
-    </w:p>
-    <w:p>
-      <w:pPr>
-        <w:pStyle w:val="ListParagraph"/>
-        <w:numPr>
-          <w:ilvl w:val="0"/>
-          <w:numId w:val="22"/>
-        </w:numPr>
-        <w:rPr>
-          <w:rFonts w:eastAsia="Calibri"/>
-        </w:rPr>
-      </w:pPr>
-      <w:r>
-        <w:rPr>
-          <w:rFonts w:eastAsia="Calibri"/>
-        </w:rPr>
-        <w:t>The game is compared to the resulting classifications from the random forest (once the forest is confirmed to be accurate).</w:t>
-      </w:r>
-    </w:p>
-    <w:p>
-      <w:pPr>
-        <w:pStyle w:val="ListParagraph"/>
-        <w:numPr>
-          <w:ilvl w:val="0"/>
-          <w:numId w:val="22"/>
-        </w:numPr>
-        <w:rPr>
-          <w:rFonts w:eastAsia="Calibri"/>
-        </w:rPr>
-      </w:pPr>
-      <w:r>
-        <w:rPr>
-          <w:rFonts w:eastAsia="Calibri"/>
-        </w:rPr>
-        <w:t>When the systems find the games that match, the information is formatted and sent to the user.</w:t>
-      </w:r>
-    </w:p>
-    <w:p>
-      <w:pPr>
-        <w:pStyle w:val="ListParagraph"/>
-        <w:numPr>
-          <w:ilvl w:val="0"/>
-          <w:numId w:val="22"/>
-        </w:numPr>
-        <w:rPr>
-          <w:rFonts w:eastAsia="Calibri"/>
-        </w:rPr>
-      </w:pPr>
-      <w:r>
-        <w:rPr>
-          <w:rFonts w:eastAsia="Calibri"/>
-        </w:rPr>
-        <w:t>Once the user is given the recommendations, they are presented with a prompt that asks them to rate the recommendations.</w:t>
-      </w:r>
-    </w:p>
-    <w:p>
-      <w:pPr>
-        <w:pStyle w:val="ListParagraph"/>
-        <w:numPr>
-          <w:ilvl w:val="0"/>
-          <w:numId w:val="22"/>
-        </w:numPr>
-        <w:rPr>
-          <w:rFonts w:eastAsia="Calibri"/>
-        </w:rPr>
-      </w:pPr>
-      <w:r>
-        <w:rPr>
-          <w:rFonts w:eastAsia="Calibri"/>
-        </w:rPr>
-        <w:t>The feedback is sent back to the random forest to be integrated into the system.</w:t>
-      </w:r>
-    </w:p>
-    <w:p>
-      <w:pPr>
-        <w:pStyle w:val="ListParagraph"/>
-        <w:numPr>
-          <w:ilvl w:val="0"/>
-          <w:numId w:val="22"/>
-        </w:numPr>
-        <w:rPr>
-          <w:rFonts w:eastAsia="Calibri"/>
-        </w:rPr>
-      </w:pPr>
-      <w:r>
-        <w:rPr>
-          <w:rFonts w:eastAsia="Calibri"/>
-        </w:rPr>
-        <w:t>The feedback will be used to improve the model.</w:t>
-      </w:r>
-    </w:p>
-    <w:p>
-      <w:pPr>
-        <w:rPr>
-          <w:rFonts w:eastAsia="Calibri"/>
-        </w:rPr>
-      </w:pPr>
-      <w:r>
-        <w:rPr>
-          <w:rFonts w:eastAsia="Calibri"/>
-        </w:rPr>
-        <w:br w:type="page"/>
-      </w:r>
-    </w:p>
-    <w:p>
-      <w:pPr>
-        <w:jc w:val="center"/>
-        <w:rPr>
-          <w:rFonts w:ascii="Calibri" w:eastAsia="Calibri" w:hAnsi="Calibri" w:cs="Calibri"/>
-          <w:sz w:val="22"/>
-          <w:szCs w:val="22"/>
-        </w:rPr>
-      </w:pPr>
-      <w:r>
-        <w:rPr>
-          <w:noProof/>
-        </w:rPr>
-        <w:lastRenderedPageBreak/>
-        <w:drawing>
-          <wp:inline distT="0" distB="0" distL="0" distR="0" wp14:anchorId="5A22C9D8" wp14:editId="701263F8">
-            <wp:extent cx="4572000" cy="4562475"/>
-            <wp:effectExtent l="0" t="0" r="0" b="0"/>
-            <wp:docPr id="1573920096" name="Picture 1573920096"/>
-            <wp:cNvGraphicFramePr>
-              <a:graphicFrameLocks xmlns:a="http://schemas.openxmlformats.org/drawingml/2006/main" noChangeAspect="1"/>
-            </wp:cNvGraphicFramePr>
-            <a:graphic xmlns:a="http://schemas.openxmlformats.org/drawingml/2006/main">
-              <a:graphicData uri="http://schemas.openxmlformats.org/drawingml/2006/picture">
-                <pic:pic xmlns:pic="http://schemas.openxmlformats.org/drawingml/2006/picture">
-                  <pic:nvPicPr>
-                    <pic:cNvPr id="0" name=""/>
-                    <pic:cNvPicPr/>
-                  </pic:nvPicPr>
-                  <pic:blipFill>
-                    <a:blip r:embed="rId11">
-                      <a:extLst>
-                        <a:ext uri="{28A0092B-C50C-407E-A947-70E740481C1C}">
-                          <a14:useLocalDpi xmlns:a14="http://schemas.microsoft.com/office/drawing/2010/main" val="0"/>
-                        </a:ext>
-                      </a:extLst>
-                    </a:blip>
-                    <a:stretch>
-                      <a:fillRect/>
-                    </a:stretch>
-                  </pic:blipFill>
-                  <pic:spPr>
-                    <a:xfrm>
-                      <a:off x="0" y="0"/>
                       <a:ext cx="4572000" cy="4562475"/>
                     </a:xfrm>
                     <a:prstGeom prst="rect">
@@ -1494,8 +1242,8 @@
       </w:r>
     </w:p>
     <w:sectPr>
-      <w:headerReference w:type="default" r:id="rId12"/>
-      <w:footerReference w:type="default" r:id="rId13"/>
+      <w:headerReference w:type="default" r:id="rId11"/>
+      <w:footerReference w:type="default" r:id="rId12"/>
       <w:pgSz w:w="12240" w:h="15840"/>
       <w:pgMar w:top="1440" w:right="1440" w:bottom="1440" w:left="1440" w:header="720" w:footer="720" w:gutter="0"/>
       <w:cols w:space="720"/>

</xml_diff>